<commit_message>
removed my ID number to protect myself from fraud
</commit_message>
<xml_diff>
--- a/Documents/Charlton Cv.docx
+++ b/Documents/Charlton Cv.docx
@@ -54,7 +54,25 @@
           <w:sz w:val="26"/>
           <w:szCs w:val="26"/>
         </w:rPr>
-        <w:t xml:space="preserve">8 Spitfire Crescent Zonnendal </w:t>
+        <w:t xml:space="preserve">8 Spitfire Crescent </w:t>
+      </w:r>
+      <w:proofErr w:type="spellStart"/>
+      <w:r>
+        <w:rPr>
+          <w:rFonts w:ascii="Arial" w:eastAsia="Arial" w:hAnsi="Arial" w:cs="Arial"/>
+          <w:sz w:val="26"/>
+          <w:szCs w:val="26"/>
+        </w:rPr>
+        <w:t>Zonnendal</w:t>
+      </w:r>
+      <w:proofErr w:type="spellEnd"/>
+      <w:r>
+        <w:rPr>
+          <w:rFonts w:ascii="Arial" w:eastAsia="Arial" w:hAnsi="Arial" w:cs="Arial"/>
+          <w:sz w:val="26"/>
+          <w:szCs w:val="26"/>
+        </w:rPr>
+        <w:t xml:space="preserve"> </w:t>
       </w:r>
     </w:p>
     <w:p>
@@ -219,12 +237,10 @@
         <w:tabs>
           <w:tab w:val="left" w:pos="1770"/>
         </w:tabs>
-        <w:jc w:val="center"/>
-        <w:rPr>
-          <w:rFonts w:ascii="Arial" w:eastAsia="Arial" w:hAnsi="Arial" w:cs="Arial"/>
-          <w:sz w:val="14"/>
-          <w:szCs w:val="14"/>
-          <w:u w:val="single"/>
+        <w:rPr>
+          <w:rFonts w:ascii="Arial" w:eastAsia="Arial" w:hAnsi="Arial" w:cs="Arial"/>
+          <w:sz w:val="14"/>
+          <w:szCs w:val="14"/>
         </w:rPr>
       </w:pPr>
     </w:p>
@@ -246,7 +262,25 @@
           <w:sz w:val="26"/>
           <w:szCs w:val="26"/>
         </w:rPr>
-        <w:t>ID No: 91111 6509 808 4</w:t>
+        <w:t xml:space="preserve">Languages: </w:t>
+      </w:r>
+      <w:proofErr w:type="gramStart"/>
+      <w:r>
+        <w:rPr>
+          <w:rFonts w:ascii="Arial" w:eastAsia="Arial" w:hAnsi="Arial" w:cs="Arial"/>
+          <w:sz w:val="26"/>
+          <w:szCs w:val="26"/>
+        </w:rPr>
+        <w:t>English ,</w:t>
+      </w:r>
+      <w:proofErr w:type="gramEnd"/>
+      <w:r>
+        <w:rPr>
+          <w:rFonts w:ascii="Arial" w:eastAsia="Arial" w:hAnsi="Arial" w:cs="Arial"/>
+          <w:sz w:val="26"/>
+          <w:szCs w:val="26"/>
+        </w:rPr>
+        <w:t xml:space="preserve"> Afrikaans</w:t>
       </w:r>
     </w:p>
     <w:p>
@@ -274,13 +308,23 @@
           <w:szCs w:val="26"/>
         </w:rPr>
       </w:pPr>
-      <w:r>
-        <w:rPr>
-          <w:rFonts w:ascii="Arial" w:eastAsia="Arial" w:hAnsi="Arial" w:cs="Arial"/>
-          <w:sz w:val="26"/>
-          <w:szCs w:val="26"/>
-        </w:rPr>
-        <w:t>Languages: English , Afrikaans</w:t>
+      <w:proofErr w:type="spellStart"/>
+      <w:r>
+        <w:rPr>
+          <w:rFonts w:ascii="Arial" w:eastAsia="Arial" w:hAnsi="Arial" w:cs="Arial"/>
+          <w:sz w:val="26"/>
+          <w:szCs w:val="26"/>
+        </w:rPr>
+        <w:t>Drivers</w:t>
+      </w:r>
+      <w:proofErr w:type="spellEnd"/>
+      <w:r>
+        <w:rPr>
+          <w:rFonts w:ascii="Arial" w:eastAsia="Arial" w:hAnsi="Arial" w:cs="Arial"/>
+          <w:sz w:val="26"/>
+          <w:szCs w:val="26"/>
+        </w:rPr>
+        <w:t xml:space="preserve"> License: Code 08</w:t>
       </w:r>
     </w:p>
     <w:p>
@@ -314,7 +358,7 @@
           <w:sz w:val="26"/>
           <w:szCs w:val="26"/>
         </w:rPr>
-        <w:t>Drivers License: Code 08</w:t>
+        <w:t>Single with 1 dependent</w:t>
       </w:r>
     </w:p>
     <w:p>
@@ -338,40 +382,6 @@
         <w:jc w:val="center"/>
         <w:rPr>
           <w:rFonts w:ascii="Arial" w:eastAsia="Arial" w:hAnsi="Arial" w:cs="Arial"/>
-          <w:sz w:val="26"/>
-          <w:szCs w:val="26"/>
-        </w:rPr>
-      </w:pPr>
-      <w:r>
-        <w:rPr>
-          <w:rFonts w:ascii="Arial" w:eastAsia="Arial" w:hAnsi="Arial" w:cs="Arial"/>
-          <w:sz w:val="26"/>
-          <w:szCs w:val="26"/>
-        </w:rPr>
-        <w:t>Single with 1 dependent</w:t>
-      </w:r>
-    </w:p>
-    <w:p>
-      <w:pPr>
-        <w:tabs>
-          <w:tab w:val="left" w:pos="1770"/>
-        </w:tabs>
-        <w:jc w:val="center"/>
-        <w:rPr>
-          <w:rFonts w:ascii="Arial" w:eastAsia="Arial" w:hAnsi="Arial" w:cs="Arial"/>
-          <w:sz w:val="14"/>
-          <w:szCs w:val="14"/>
-        </w:rPr>
-      </w:pPr>
-    </w:p>
-    <w:p>
-      <w:pPr>
-        <w:tabs>
-          <w:tab w:val="left" w:pos="1770"/>
-        </w:tabs>
-        <w:jc w:val="center"/>
-        <w:rPr>
-          <w:rFonts w:ascii="Arial" w:eastAsia="Arial" w:hAnsi="Arial" w:cs="Arial"/>
           <w:sz w:val="14"/>
           <w:szCs w:val="14"/>
         </w:rPr>
@@ -740,18 +750,19 @@
           <w:sz w:val="26"/>
           <w:szCs w:val="26"/>
         </w:rPr>
-        <w:t>National Certificate: Banking (nqf level 5)</w:t>
-      </w:r>
-    </w:p>
-    <w:p>
-      <w:pPr>
+        <w:t>National Certificate: Banking (</w:t>
+      </w:r>
+      <w:proofErr w:type="spellStart"/>
+      <w:r>
         <w:rPr>
           <w:rFonts w:ascii="Arial" w:eastAsia="Arial" w:hAnsi="Arial" w:cs="Arial"/>
           <w:smallCaps/>
           <w:sz w:val="26"/>
           <w:szCs w:val="26"/>
         </w:rPr>
-      </w:pPr>
+        <w:t>nqf</w:t>
+      </w:r>
+      <w:proofErr w:type="spellEnd"/>
       <w:r>
         <w:rPr>
           <w:rFonts w:ascii="Arial" w:eastAsia="Arial" w:hAnsi="Arial" w:cs="Arial"/>
@@ -759,6 +770,25 @@
           <w:sz w:val="26"/>
           <w:szCs w:val="26"/>
         </w:rPr>
+        <w:t xml:space="preserve"> level 5)</w:t>
+      </w:r>
+    </w:p>
+    <w:p>
+      <w:pPr>
+        <w:rPr>
+          <w:rFonts w:ascii="Arial" w:eastAsia="Arial" w:hAnsi="Arial" w:cs="Arial"/>
+          <w:smallCaps/>
+          <w:sz w:val="26"/>
+          <w:szCs w:val="26"/>
+        </w:rPr>
+      </w:pPr>
+      <w:r>
+        <w:rPr>
+          <w:rFonts w:ascii="Arial" w:eastAsia="Arial" w:hAnsi="Arial" w:cs="Arial"/>
+          <w:smallCaps/>
+          <w:sz w:val="26"/>
+          <w:szCs w:val="26"/>
+        </w:rPr>
         <w:t>2022</w:t>
       </w:r>
     </w:p>
@@ -779,13 +809,23 @@
           <w:szCs w:val="26"/>
         </w:rPr>
       </w:pPr>
-      <w:r>
-        <w:rPr>
-          <w:rFonts w:ascii="Arial" w:eastAsia="Arial" w:hAnsi="Arial" w:cs="Arial"/>
-          <w:sz w:val="26"/>
-          <w:szCs w:val="26"/>
-        </w:rPr>
-        <w:t>Elsiesriver High School</w:t>
+      <w:proofErr w:type="spellStart"/>
+      <w:r>
+        <w:rPr>
+          <w:rFonts w:ascii="Arial" w:eastAsia="Arial" w:hAnsi="Arial" w:cs="Arial"/>
+          <w:sz w:val="26"/>
+          <w:szCs w:val="26"/>
+        </w:rPr>
+        <w:t>Elsiesriver</w:t>
+      </w:r>
+      <w:proofErr w:type="spellEnd"/>
+      <w:r>
+        <w:rPr>
+          <w:rFonts w:ascii="Arial" w:eastAsia="Arial" w:hAnsi="Arial" w:cs="Arial"/>
+          <w:sz w:val="26"/>
+          <w:szCs w:val="26"/>
+        </w:rPr>
+        <w:t xml:space="preserve"> High School</w:t>
       </w:r>
     </w:p>
     <w:p>
@@ -891,7 +931,6 @@
           <w:sz w:val="26"/>
           <w:szCs w:val="26"/>
         </w:rPr>
-        <w:lastRenderedPageBreak/>
         <w:t>WORKING EXPERIENCE</w:t>
       </w:r>
       <w:r>
@@ -939,6 +978,7 @@
           <w:szCs w:val="26"/>
         </w:rPr>
       </w:pPr>
+      <w:proofErr w:type="spellStart"/>
       <w:r>
         <w:rPr>
           <w:rFonts w:ascii="Arial" w:eastAsia="Arial" w:hAnsi="Arial" w:cs="Arial"/>
@@ -947,6 +987,7 @@
         </w:rPr>
         <w:t>Stellenbosh</w:t>
       </w:r>
+      <w:proofErr w:type="spellEnd"/>
       <w:r>
         <w:rPr>
           <w:rFonts w:ascii="Arial" w:eastAsia="Arial" w:hAnsi="Arial" w:cs="Arial"/>
@@ -979,40 +1020,24 @@
           <w:sz w:val="26"/>
           <w:szCs w:val="26"/>
         </w:rPr>
-        <w:t>IMI TRAINEE</w:t>
-      </w:r>
-      <w:r>
-        <w:rPr>
-          <w:rFonts w:ascii="Arial" w:eastAsia="Arial" w:hAnsi="Arial" w:cs="Arial"/>
-          <w:sz w:val="26"/>
-          <w:szCs w:val="26"/>
-        </w:rPr>
-        <w:t xml:space="preserve"> (Current Position)</w:t>
-      </w:r>
-    </w:p>
-    <w:p>
-      <w:pPr>
-        <w:rPr>
-          <w:rFonts w:ascii="Arial" w:eastAsia="Arial" w:hAnsi="Arial" w:cs="Arial"/>
-          <w:sz w:val="26"/>
-          <w:szCs w:val="26"/>
-        </w:rPr>
-      </w:pPr>
-      <w:r>
-        <w:rPr>
-          <w:rFonts w:ascii="Arial" w:eastAsia="Arial" w:hAnsi="Arial" w:cs="Arial"/>
-          <w:sz w:val="26"/>
-          <w:szCs w:val="26"/>
-        </w:rPr>
-        <w:t>March 2024</w:t>
-      </w:r>
-      <w:r>
-        <w:rPr>
-          <w:rFonts w:ascii="Arial" w:eastAsia="Arial" w:hAnsi="Arial" w:cs="Arial"/>
-          <w:sz w:val="26"/>
-          <w:szCs w:val="26"/>
-        </w:rPr>
-        <w:t xml:space="preserve">- </w:t>
+        <w:t>IMI TRAINEE (Current Position)</w:t>
+      </w:r>
+    </w:p>
+    <w:p>
+      <w:pPr>
+        <w:rPr>
+          <w:rFonts w:ascii="Arial" w:eastAsia="Arial" w:hAnsi="Arial" w:cs="Arial"/>
+          <w:sz w:val="26"/>
+          <w:szCs w:val="26"/>
+        </w:rPr>
+      </w:pPr>
+      <w:r>
+        <w:rPr>
+          <w:rFonts w:ascii="Arial" w:eastAsia="Arial" w:hAnsi="Arial" w:cs="Arial"/>
+          <w:sz w:val="26"/>
+          <w:szCs w:val="26"/>
+        </w:rPr>
+        <w:t xml:space="preserve">March 2024- </w:t>
       </w:r>
       <w:r>
         <w:rPr>
@@ -1572,7 +1597,27 @@
           <w:sz w:val="26"/>
           <w:szCs w:val="26"/>
         </w:rPr>
-        <w:t xml:space="preserve"> Office, Excel and PowerPoint </w:t>
+        <w:t xml:space="preserve"> Office, </w:t>
+      </w:r>
+      <w:proofErr w:type="gramStart"/>
+      <w:r>
+        <w:rPr>
+          <w:rFonts w:ascii="Arial" w:eastAsia="Arial" w:hAnsi="Arial" w:cs="Arial"/>
+          <w:color w:val="000000"/>
+          <w:sz w:val="26"/>
+          <w:szCs w:val="26"/>
+        </w:rPr>
+        <w:t>Excel</w:t>
+      </w:r>
+      <w:proofErr w:type="gramEnd"/>
+      <w:r>
+        <w:rPr>
+          <w:rFonts w:ascii="Arial" w:eastAsia="Arial" w:hAnsi="Arial" w:cs="Arial"/>
+          <w:color w:val="000000"/>
+          <w:sz w:val="26"/>
+          <w:szCs w:val="26"/>
+        </w:rPr>
+        <w:t xml:space="preserve"> and PowerPoint </w:t>
       </w:r>
       <w:r>
         <w:rPr>
@@ -1638,8 +1683,27 @@
           <w:sz w:val="26"/>
           <w:szCs w:val="26"/>
         </w:rPr>
-        <w:lastRenderedPageBreak/>
-        <w:t>Hardworking, reliable, driven and Eager to LEARN</w:t>
+        <w:t xml:space="preserve">Hardworking, reliable, </w:t>
+      </w:r>
+      <w:proofErr w:type="gramStart"/>
+      <w:r>
+        <w:rPr>
+          <w:rFonts w:ascii="Arial" w:eastAsia="Arial" w:hAnsi="Arial" w:cs="Arial"/>
+          <w:color w:val="000000"/>
+          <w:sz w:val="26"/>
+          <w:szCs w:val="26"/>
+        </w:rPr>
+        <w:t>driven</w:t>
+      </w:r>
+      <w:proofErr w:type="gramEnd"/>
+      <w:r>
+        <w:rPr>
+          <w:rFonts w:ascii="Arial" w:eastAsia="Arial" w:hAnsi="Arial" w:cs="Arial"/>
+          <w:color w:val="000000"/>
+          <w:sz w:val="26"/>
+          <w:szCs w:val="26"/>
+        </w:rPr>
+        <w:t xml:space="preserve"> and Eager to LEARN</w:t>
       </w:r>
     </w:p>
     <w:p>
@@ -1792,8 +1856,19 @@
           <w:sz w:val="26"/>
           <w:szCs w:val="26"/>
         </w:rPr>
-        <w:t>Ambitious but willing to take direction</w:t>
-      </w:r>
+        <w:t xml:space="preserve">Ambitious but willing to take </w:t>
+      </w:r>
+      <w:proofErr w:type="gramStart"/>
+      <w:r>
+        <w:rPr>
+          <w:rFonts w:ascii="Arial" w:eastAsia="Arial" w:hAnsi="Arial" w:cs="Arial"/>
+          <w:color w:val="000000"/>
+          <w:sz w:val="26"/>
+          <w:szCs w:val="26"/>
+        </w:rPr>
+        <w:t>direction</w:t>
+      </w:r>
+      <w:proofErr w:type="gramEnd"/>
     </w:p>
     <w:p>
       <w:pPr>
@@ -1905,8 +1980,18 @@
           <w:sz w:val="26"/>
           <w:szCs w:val="26"/>
         </w:rPr>
-        <w:t>Markus Bruwer</w:t>
-      </w:r>
+        <w:t xml:space="preserve">Markus </w:t>
+      </w:r>
+      <w:proofErr w:type="spellStart"/>
+      <w:r>
+        <w:rPr>
+          <w:rFonts w:ascii="Arial" w:eastAsia="Arial" w:hAnsi="Arial" w:cs="Arial"/>
+          <w:sz w:val="26"/>
+          <w:szCs w:val="26"/>
+        </w:rPr>
+        <w:t>Bruwer</w:t>
+      </w:r>
+      <w:proofErr w:type="spellEnd"/>
     </w:p>
     <w:p>
       <w:pPr>

</xml_diff>